<commit_message>
revised handling updating printer setting defaults
</commit_message>
<xml_diff>
--- a/docs/Ember Settings.docx
+++ b/docs/Ember Settings.docx
@@ -19,7 +19,7 @@
     </w:p>
     <w:p>
       <w:r>
-        <w:t>Firmware version 2.1</w:t>
+        <w:t>Firmware version 2.3</w:t>
       </w:r>
     </w:p>
     <w:p>
@@ -29,10 +29,13 @@
     </w:p>
     <w:p>
       <w:r>
-        <w:t xml:space="preserve">September </w:t>
+        <w:t>November</w:t>
       </w:r>
       <w:r>
-        <w:t>3</w:t>
+        <w:t xml:space="preserve"> </w:t>
+      </w:r>
+      <w:r>
+        <w:t>19</w:t>
       </w:r>
       <w:r>
         <w:t>, 2015</w:t>
@@ -2093,15 +2096,7 @@
                 <w:sz w:val="20"/>
                 <w:szCs w:val="20"/>
               </w:rPr>
-              <w:t xml:space="preserve">  </w:t>
-            </w:r>
-            <w:r>
-              <w:rPr>
-                <w:rFonts w:asciiTheme="majorHAnsi" w:hAnsiTheme="majorHAnsi"/>
-                <w:sz w:val="20"/>
-                <w:szCs w:val="20"/>
-              </w:rPr>
-              <w:t>Should not be changed unless the dimensions of Ember itself are changed.</w:t>
+              <w:t xml:space="preserve">  Should not be changed unless the dimensions of Ember itself are changed.</w:t>
             </w:r>
           </w:p>
         </w:tc>
@@ -4493,13 +4488,23 @@
                 <w:szCs w:val="21"/>
               </w:rPr>
             </w:pPr>
-            <w:r>
-              <w:rPr>
-                <w:rFonts w:asciiTheme="majorHAnsi" w:hAnsiTheme="majorHAnsi"/>
-                <w:sz w:val="20"/>
-                <w:szCs w:val="20"/>
-              </w:rPr>
-              <w:t>500000</w:t>
+            <w:bookmarkStart w:id="0" w:name="_GoBack"/>
+            <w:r>
+              <w:rPr>
+                <w:rFonts w:asciiTheme="majorHAnsi" w:hAnsiTheme="majorHAnsi"/>
+                <w:sz w:val="20"/>
+                <w:szCs w:val="20"/>
+              </w:rPr>
+              <w:t>5000</w:t>
+            </w:r>
+            <w:bookmarkEnd w:id="0"/>
+            <w:r>
+              <w:rPr>
+                <w:rFonts w:asciiTheme="majorHAnsi" w:hAnsiTheme="majorHAnsi"/>
+                <w:sz w:val="20"/>
+                <w:szCs w:val="20"/>
+              </w:rPr>
+              <w:t>00</w:t>
             </w:r>
           </w:p>
           <w:p>
@@ -4696,7 +4701,15 @@
                 <w:sz w:val="20"/>
                 <w:szCs w:val="20"/>
               </w:rPr>
-              <w:t>5000</w:t>
+              <w:t>45</w:t>
+            </w:r>
+            <w:r>
+              <w:rPr>
+                <w:rFonts w:asciiTheme="majorHAnsi" w:hAnsiTheme="majorHAnsi"/>
+                <w:sz w:val="20"/>
+                <w:szCs w:val="20"/>
+              </w:rPr>
+              <w:t>00</w:t>
             </w:r>
           </w:p>
         </w:tc>
@@ -5300,15 +5313,7 @@
                 <w:sz w:val="20"/>
                 <w:szCs w:val="20"/>
               </w:rPr>
-              <w:t xml:space="preserve">  </w:t>
-            </w:r>
-            <w:r>
-              <w:rPr>
-                <w:rFonts w:asciiTheme="majorHAnsi" w:hAnsiTheme="majorHAnsi"/>
-                <w:sz w:val="20"/>
-                <w:szCs w:val="20"/>
-              </w:rPr>
-              <w:t>Should not be changed unless the dimensions of Ember itself are changed.</w:t>
+              <w:t xml:space="preserve">  Should not be changed unless the dimensions of Ember itself are changed.</w:t>
             </w:r>
           </w:p>
         </w:tc>
@@ -5599,7 +5604,15 @@
                 <w:sz w:val="20"/>
                 <w:szCs w:val="20"/>
               </w:rPr>
-              <w:t>5000</w:t>
+              <w:t>45</w:t>
+            </w:r>
+            <w:r>
+              <w:rPr>
+                <w:rFonts w:asciiTheme="majorHAnsi" w:hAnsiTheme="majorHAnsi"/>
+                <w:sz w:val="20"/>
+                <w:szCs w:val="20"/>
+              </w:rPr>
+              <w:t>00</w:t>
             </w:r>
           </w:p>
         </w:tc>
@@ -6366,15 +6379,7 @@
                 <w:sz w:val="20"/>
                 <w:szCs w:val="20"/>
               </w:rPr>
-              <w:t xml:space="preserve">  </w:t>
-            </w:r>
-            <w:r>
-              <w:rPr>
-                <w:rFonts w:asciiTheme="majorHAnsi" w:hAnsiTheme="majorHAnsi"/>
-                <w:sz w:val="20"/>
-                <w:szCs w:val="20"/>
-              </w:rPr>
-              <w:t>Should not be changed unless the dimensions of Ember itself are changed.</w:t>
+              <w:t xml:space="preserve">  Should not be changed unless the dimensions of Ember itself are changed.</w:t>
             </w:r>
           </w:p>
         </w:tc>
@@ -6770,6 +6775,174 @@
                 <w:szCs w:val="20"/>
               </w:rPr>
               <w:t>2.1</w:t>
+            </w:r>
+          </w:p>
+        </w:tc>
+      </w:tr>
+      <w:tr>
+        <w:trPr>
+          <w:cantSplit/>
+        </w:trPr>
+        <w:tc>
+          <w:tcPr>
+            <w:tcW w:w="2808" w:type="dxa"/>
+          </w:tcPr>
+          <w:p>
+            <w:pPr>
+              <w:jc w:val="center"/>
+              <w:rPr>
+                <w:rFonts w:asciiTheme="majorHAnsi" w:hAnsiTheme="majorHAnsi"/>
+                <w:sz w:val="20"/>
+                <w:szCs w:val="20"/>
+              </w:rPr>
+            </w:pPr>
+            <w:proofErr w:type="spellStart"/>
+            <w:r>
+              <w:rPr>
+                <w:rFonts w:asciiTheme="majorHAnsi" w:hAnsiTheme="majorHAnsi"/>
+                <w:sz w:val="20"/>
+                <w:szCs w:val="20"/>
+              </w:rPr>
+              <w:t>FirmwareVersion</w:t>
+            </w:r>
+            <w:proofErr w:type="spellEnd"/>
+          </w:p>
+        </w:tc>
+        <w:tc>
+          <w:tcPr>
+            <w:tcW w:w="810" w:type="dxa"/>
+          </w:tcPr>
+          <w:p>
+            <w:pPr>
+              <w:jc w:val="center"/>
+              <w:rPr>
+                <w:rFonts w:asciiTheme="majorHAnsi" w:hAnsiTheme="majorHAnsi"/>
+                <w:sz w:val="20"/>
+                <w:szCs w:val="20"/>
+              </w:rPr>
+            </w:pPr>
+            <w:proofErr w:type="gramStart"/>
+            <w:r>
+              <w:rPr>
+                <w:rFonts w:asciiTheme="majorHAnsi" w:hAnsiTheme="majorHAnsi"/>
+                <w:sz w:val="20"/>
+                <w:szCs w:val="20"/>
+              </w:rPr>
+              <w:t>string</w:t>
+            </w:r>
+            <w:proofErr w:type="gramEnd"/>
+          </w:p>
+        </w:tc>
+        <w:tc>
+          <w:tcPr>
+            <w:tcW w:w="1170" w:type="dxa"/>
+          </w:tcPr>
+          <w:p>
+            <w:pPr>
+              <w:rPr>
+                <w:rFonts w:asciiTheme="majorHAnsi" w:hAnsiTheme="majorHAnsi"/>
+                <w:sz w:val="20"/>
+                <w:szCs w:val="20"/>
+              </w:rPr>
+            </w:pPr>
+            <w:proofErr w:type="gramStart"/>
+            <w:r>
+              <w:rPr>
+                <w:rFonts w:asciiTheme="majorHAnsi" w:hAnsiTheme="majorHAnsi"/>
+                <w:sz w:val="20"/>
+                <w:szCs w:val="20"/>
+              </w:rPr>
+              <w:t>empty</w:t>
+            </w:r>
+            <w:proofErr w:type="gramEnd"/>
+            <w:r>
+              <w:rPr>
+                <w:rFonts w:asciiTheme="majorHAnsi" w:hAnsiTheme="majorHAnsi"/>
+                <w:sz w:val="20"/>
+                <w:szCs w:val="20"/>
+              </w:rPr>
+              <w:t>, but set to current firmware version at startup</w:t>
+            </w:r>
+          </w:p>
+        </w:tc>
+        <w:tc>
+          <w:tcPr>
+            <w:tcW w:w="810" w:type="dxa"/>
+          </w:tcPr>
+          <w:p>
+            <w:pPr>
+              <w:rPr>
+                <w:rFonts w:asciiTheme="majorHAnsi" w:hAnsiTheme="majorHAnsi"/>
+                <w:sz w:val="20"/>
+                <w:szCs w:val="20"/>
+              </w:rPr>
+            </w:pPr>
+          </w:p>
+        </w:tc>
+        <w:tc>
+          <w:tcPr>
+            <w:tcW w:w="990" w:type="dxa"/>
+          </w:tcPr>
+          <w:p>
+            <w:pPr>
+              <w:rPr>
+                <w:rFonts w:asciiTheme="majorHAnsi" w:hAnsiTheme="majorHAnsi"/>
+                <w:sz w:val="20"/>
+                <w:szCs w:val="20"/>
+              </w:rPr>
+            </w:pPr>
+            <w:r>
+              <w:rPr>
+                <w:rFonts w:asciiTheme="majorHAnsi" w:hAnsiTheme="majorHAnsi"/>
+                <w:sz w:val="20"/>
+                <w:szCs w:val="20"/>
+              </w:rPr>
+              <w:t>NA</w:t>
+            </w:r>
+          </w:p>
+        </w:tc>
+        <w:tc>
+          <w:tcPr>
+            <w:tcW w:w="5850" w:type="dxa"/>
+          </w:tcPr>
+          <w:p>
+            <w:pPr>
+              <w:rPr>
+                <w:rFonts w:asciiTheme="majorHAnsi" w:hAnsiTheme="majorHAnsi"/>
+                <w:sz w:val="20"/>
+                <w:szCs w:val="20"/>
+              </w:rPr>
+            </w:pPr>
+            <w:r>
+              <w:rPr>
+                <w:rFonts w:asciiTheme="majorHAnsi" w:hAnsiTheme="majorHAnsi"/>
+                <w:sz w:val="20"/>
+                <w:szCs w:val="20"/>
+              </w:rPr>
+              <w:t>Used to detect when default values of selected printer settings need to be updated to those of the latest firmware version.</w:t>
+            </w:r>
+          </w:p>
+        </w:tc>
+        <w:tc>
+          <w:tcPr>
+            <w:tcW w:w="990" w:type="dxa"/>
+          </w:tcPr>
+          <w:p>
+            <w:pPr>
+              <w:jc w:val="center"/>
+              <w:rPr>
+                <w:rFonts w:asciiTheme="majorHAnsi" w:hAnsiTheme="majorHAnsi"/>
+                <w:sz w:val="20"/>
+                <w:szCs w:val="20"/>
+              </w:rPr>
+            </w:pPr>
+            <w:r>
+              <w:rPr>
+                <w:rFonts w:asciiTheme="majorHAnsi" w:hAnsiTheme="majorHAnsi"/>
+                <w:sz w:val="20"/>
+                <w:szCs w:val="20"/>
+              </w:rPr>
+              <w:t>2.3</w:t>
             </w:r>
           </w:p>
         </w:tc>
@@ -9920,7 +10093,15 @@
                 <w:sz w:val="20"/>
                 <w:szCs w:val="20"/>
               </w:rPr>
-              <w:t>5000</w:t>
+              <w:t>45</w:t>
+            </w:r>
+            <w:r>
+              <w:rPr>
+                <w:rFonts w:asciiTheme="majorHAnsi" w:hAnsiTheme="majorHAnsi"/>
+                <w:sz w:val="20"/>
+                <w:szCs w:val="20"/>
+              </w:rPr>
+              <w:t>00</w:t>
             </w:r>
           </w:p>
         </w:tc>
@@ -10331,7 +10512,15 @@
                 <w:sz w:val="20"/>
                 <w:szCs w:val="20"/>
               </w:rPr>
-              <w:t>5000</w:t>
+              <w:t>45</w:t>
+            </w:r>
+            <w:r>
+              <w:rPr>
+                <w:rFonts w:asciiTheme="majorHAnsi" w:hAnsiTheme="majorHAnsi"/>
+                <w:sz w:val="20"/>
+                <w:szCs w:val="20"/>
+              </w:rPr>
+              <w:t>00</w:t>
             </w:r>
           </w:p>
         </w:tc>
@@ -11414,7 +11603,15 @@
                 <w:sz w:val="20"/>
                 <w:szCs w:val="20"/>
               </w:rPr>
-              <w:t>5000</w:t>
+              <w:t>45</w:t>
+            </w:r>
+            <w:r>
+              <w:rPr>
+                <w:rFonts w:asciiTheme="majorHAnsi" w:hAnsiTheme="majorHAnsi"/>
+                <w:sz w:val="20"/>
+                <w:szCs w:val="20"/>
+              </w:rPr>
+              <w:t>00</w:t>
             </w:r>
           </w:p>
         </w:tc>
@@ -11770,7 +11967,15 @@
                 <w:sz w:val="20"/>
                 <w:szCs w:val="20"/>
               </w:rPr>
-              <w:t>5000</w:t>
+              <w:t>45</w:t>
+            </w:r>
+            <w:r>
+              <w:rPr>
+                <w:rFonts w:asciiTheme="majorHAnsi" w:hAnsiTheme="majorHAnsi"/>
+                <w:sz w:val="20"/>
+                <w:szCs w:val="20"/>
+              </w:rPr>
+              <w:t>00</w:t>
             </w:r>
           </w:p>
         </w:tc>
@@ -13026,7 +13231,15 @@
                 <w:sz w:val="20"/>
                 <w:szCs w:val="20"/>
               </w:rPr>
-              <w:t>5000</w:t>
+              <w:t>45</w:t>
+            </w:r>
+            <w:r>
+              <w:rPr>
+                <w:rFonts w:asciiTheme="majorHAnsi" w:hAnsiTheme="majorHAnsi"/>
+                <w:sz w:val="20"/>
+                <w:szCs w:val="20"/>
+              </w:rPr>
+              <w:t>00</w:t>
             </w:r>
           </w:p>
         </w:tc>
@@ -13363,7 +13576,15 @@
                 <w:sz w:val="20"/>
                 <w:szCs w:val="20"/>
               </w:rPr>
-              <w:t>5000</w:t>
+              <w:t>45</w:t>
+            </w:r>
+            <w:r>
+              <w:rPr>
+                <w:rFonts w:asciiTheme="majorHAnsi" w:hAnsiTheme="majorHAnsi"/>
+                <w:sz w:val="20"/>
+                <w:szCs w:val="20"/>
+              </w:rPr>
+              <w:t>00</w:t>
             </w:r>
           </w:p>
         </w:tc>
@@ -14321,7 +14542,15 @@
                 <w:sz w:val="20"/>
                 <w:szCs w:val="20"/>
               </w:rPr>
-              <w:t>5000</w:t>
+              <w:t>45</w:t>
+            </w:r>
+            <w:r>
+              <w:rPr>
+                <w:rFonts w:asciiTheme="majorHAnsi" w:hAnsiTheme="majorHAnsi"/>
+                <w:sz w:val="20"/>
+                <w:szCs w:val="20"/>
+              </w:rPr>
+              <w:t>00</w:t>
             </w:r>
           </w:p>
         </w:tc>
@@ -14647,7 +14876,15 @@
                 <w:sz w:val="20"/>
                 <w:szCs w:val="20"/>
               </w:rPr>
-              <w:t>5000</w:t>
+              <w:t>45</w:t>
+            </w:r>
+            <w:r>
+              <w:rPr>
+                <w:rFonts w:asciiTheme="majorHAnsi" w:hAnsiTheme="majorHAnsi"/>
+                <w:sz w:val="20"/>
+                <w:szCs w:val="20"/>
+              </w:rPr>
+              <w:t>00</w:t>
             </w:r>
           </w:p>
         </w:tc>
@@ -15900,7 +16137,15 @@
                 <w:sz w:val="20"/>
                 <w:szCs w:val="20"/>
               </w:rPr>
-              <w:t>5000</w:t>
+              <w:t>45</w:t>
+            </w:r>
+            <w:r>
+              <w:rPr>
+                <w:rFonts w:asciiTheme="majorHAnsi" w:hAnsiTheme="majorHAnsi"/>
+                <w:sz w:val="20"/>
+                <w:szCs w:val="20"/>
+              </w:rPr>
+              <w:t>00</w:t>
             </w:r>
           </w:p>
         </w:tc>
@@ -16253,7 +16498,15 @@
                 <w:sz w:val="20"/>
                 <w:szCs w:val="20"/>
               </w:rPr>
-              <w:t>5000</w:t>
+              <w:t>45</w:t>
+            </w:r>
+            <w:r>
+              <w:rPr>
+                <w:rFonts w:asciiTheme="majorHAnsi" w:hAnsiTheme="majorHAnsi"/>
+                <w:sz w:val="20"/>
+                <w:szCs w:val="20"/>
+              </w:rPr>
+              <w:t>00</w:t>
             </w:r>
           </w:p>
         </w:tc>
@@ -16435,8 +16688,6 @@
               </w:rPr>
               <w:t>0</w:t>
             </w:r>
-            <w:bookmarkStart w:id="0" w:name="_GoBack"/>
-            <w:bookmarkEnd w:id="0"/>
             <w:r>
               <w:rPr>
                 <w:rFonts w:asciiTheme="majorHAnsi" w:hAnsiTheme="majorHAnsi"/>
@@ -17260,7 +17511,15 @@
                 <w:sz w:val="20"/>
                 <w:szCs w:val="20"/>
               </w:rPr>
-              <w:t>5000</w:t>
+              <w:t>45</w:t>
+            </w:r>
+            <w:r>
+              <w:rPr>
+                <w:rFonts w:asciiTheme="majorHAnsi" w:hAnsiTheme="majorHAnsi"/>
+                <w:sz w:val="20"/>
+                <w:szCs w:val="20"/>
+              </w:rPr>
+              <w:t>00</w:t>
             </w:r>
           </w:p>
         </w:tc>
@@ -17602,7 +17861,15 @@
                 <w:sz w:val="20"/>
                 <w:szCs w:val="20"/>
               </w:rPr>
-              <w:t>5000</w:t>
+              <w:t>45</w:t>
+            </w:r>
+            <w:r>
+              <w:rPr>
+                <w:rFonts w:asciiTheme="majorHAnsi" w:hAnsiTheme="majorHAnsi"/>
+                <w:sz w:val="20"/>
+                <w:szCs w:val="20"/>
+              </w:rPr>
+              <w:t>00</w:t>
             </w:r>
           </w:p>
         </w:tc>
@@ -18679,7 +18946,7 @@
 </file>
 
 <file path=customXml/itemProps1.xml><?xml version="1.0" encoding="utf-8"?>
-<ds:datastoreItem xmlns:ds="http://schemas.openxmlformats.org/officeDocument/2006/customXml" ds:itemID="{0D089877-B12C-3C46-AF13-51D294DA5A3E}">
+<ds:datastoreItem xmlns:ds="http://schemas.openxmlformats.org/officeDocument/2006/customXml" ds:itemID="{B0D5B891-C177-8C46-AA0C-B11591949891}">
   <ds:schemaRefs>
     <ds:schemaRef ds:uri="http://schemas.openxmlformats.org/officeDocument/2006/bibliography"/>
   </ds:schemaRefs>

</xml_diff>